<commit_message>
Update mini pot photo in inventory document
</commit_message>
<xml_diff>
--- a/batch2/batch2_photo_inventory.docx
+++ b/batch2/batch2_photo_inventory.docx
@@ -2303,10 +2303,10 @@
                 <w:kern w:val="0"/>
               </w:rPr>
               <w:drawing>
-                <wp:inline distT="0" distB="0" distL="0" distR="0" wp14:anchorId="6C72AC91" wp14:editId="2F7D203D">
-                  <wp:extent cx="1772557" cy="1636835"/>
-                  <wp:effectExtent l="0" t="0" r="5715" b="1905"/>
-                  <wp:docPr id="410277942" name="Picture 19" descr="A metal cylinder with a blue and silver capacitor and a nut&#10;&#10;Description automatically generated"/>
+                <wp:inline distT="0" distB="0" distL="0" distR="0" wp14:anchorId="6C72AC91" wp14:editId="0128687F">
+                  <wp:extent cx="1739719" cy="957744"/>
+                  <wp:effectExtent l="0" t="0" r="635" b="0"/>
+                  <wp:docPr id="410277942" name="Picture 19"/>
                   <wp:cNvGraphicFramePr>
                     <a:graphicFrameLocks xmlns:a="http://schemas.openxmlformats.org/drawingml/2006/main" noChangeAspect="1"/>
                   </wp:cNvGraphicFramePr>
@@ -2314,7 +2314,7 @@
                     <a:graphicData uri="http://schemas.openxmlformats.org/drawingml/2006/picture">
                       <pic:pic xmlns:pic="http://schemas.openxmlformats.org/drawingml/2006/picture">
                         <pic:nvPicPr>
-                          <pic:cNvPr id="410277942" name="Picture 19" descr="A metal cylinder with a blue and silver capacitor and a nut&#10;&#10;Description automatically generated"/>
+                          <pic:cNvPr id="410277942" name="Picture 19"/>
                           <pic:cNvPicPr/>
                         </pic:nvPicPr>
                         <pic:blipFill>
@@ -2332,7 +2332,7 @@
                         <pic:spPr>
                           <a:xfrm>
                             <a:off x="0" y="0"/>
-                            <a:ext cx="1803538" cy="1665444"/>
+                            <a:ext cx="1751853" cy="964424"/>
                           </a:xfrm>
                           <a:prstGeom prst="rect">
                             <a:avLst/>
@@ -2502,7 +2502,7 @@
                 <w:color w:val="000000"/>
                 <w:kern w:val="0"/>
               </w:rPr>
-              <w:t>ach pot includes a washer and a nut, packed separately</w:t>
+              <w:t>ach pot includes a washer and a nut</w:t>
             </w:r>
             <w:r>
               <w:rPr>
@@ -2979,7 +2979,7 @@
                 <w:kern w:val="0"/>
               </w:rPr>
               <w:drawing>
-                <wp:inline distT="0" distB="0" distL="0" distR="0" wp14:anchorId="5DFDE1EC" wp14:editId="6844AB20">
+                <wp:inline distT="0" distB="0" distL="0" distR="0" wp14:anchorId="5DFDE1EC" wp14:editId="3DB91A08">
                   <wp:extent cx="1708801" cy="464034"/>
                   <wp:effectExtent l="0" t="0" r="0" b="6350"/>
                   <wp:docPr id="1233217434" name="Picture 17"/>

</xml_diff>

<commit_message>
Tweaks to photo inventory document
</commit_message>
<xml_diff>
--- a/batch2/batch2_photo_inventory.docx
+++ b/batch2/batch2_photo_inventory.docx
@@ -9717,9 +9717,9 @@
                 <w:kern w:val="0"/>
               </w:rPr>
               <w:drawing>
-                <wp:inline distT="0" distB="0" distL="0" distR="0" wp14:anchorId="3A1FBAC6" wp14:editId="34564747">
-                  <wp:extent cx="2501293" cy="1415914"/>
-                  <wp:effectExtent l="0" t="3175" r="0" b="0"/>
+                <wp:inline distT="0" distB="0" distL="0" distR="0" wp14:anchorId="49C03CFC" wp14:editId="72E11B84">
+                  <wp:extent cx="2199699" cy="1245189"/>
+                  <wp:effectExtent l="0" t="5080" r="5080" b="5080"/>
                   <wp:docPr id="154486084" name="Picture 31" descr="A plastic bag with small objects on it&#10;&#10;Description automatically generated"/>
                   <wp:cNvGraphicFramePr>
                     <a:graphicFrameLocks xmlns:a="http://schemas.openxmlformats.org/drawingml/2006/main" noChangeAspect="1"/>
@@ -9746,7 +9746,7 @@
                         <pic:spPr>
                           <a:xfrm rot="16200000">
                             <a:off x="0" y="0"/>
-                            <a:ext cx="2524289" cy="1428932"/>
+                            <a:ext cx="2323365" cy="1315193"/>
                           </a:xfrm>
                           <a:prstGeom prst="rect">
                             <a:avLst/>
@@ -9834,42 +9834,6 @@
               </w:rPr>
               <w:t xml:space="preserve"> for maximum performance, you may want to build the filter for your favorite band first, in case you need to use some of the other supplied capacitors instead of or in addition to the ones we recommended. In that case you’ll very likely need to obtain some additional capacitors before you can build all nine filters.</w:t>
             </w:r>
-            <w:r>
-              <w:rPr>
-                <w:rFonts w:ascii="Calibri" w:hAnsi="Calibri" w:cs="Calibri"/>
-                <w:color w:val="000000"/>
-                <w:kern w:val="0"/>
-              </w:rPr>
-              <w:br/>
-            </w:r>
-          </w:p>
-          <w:p>
-            <w:pPr>
-              <w:autoSpaceDE w:val="0"/>
-              <w:autoSpaceDN w:val="0"/>
-              <w:adjustRightInd w:val="0"/>
-              <w:rPr>
-                <w:rFonts w:ascii="Calibri" w:hAnsi="Calibri" w:cs="Calibri"/>
-                <w:color w:val="000000"/>
-                <w:kern w:val="0"/>
-              </w:rPr>
-            </w:pPr>
-            <w:r>
-              <w:rPr>
-                <w:rFonts w:ascii="Calibri" w:hAnsi="Calibri" w:cs="Calibri"/>
-                <w:color w:val="000000"/>
-                <w:kern w:val="0"/>
-              </w:rPr>
-              <w:t xml:space="preserve">Two values (150 and 330 pF) were bought in two batches with slightly different specs. </w:t>
-            </w:r>
-            <w:r>
-              <w:rPr>
-                <w:rFonts w:ascii="Calibri" w:hAnsi="Calibri" w:cs="Calibri"/>
-                <w:color w:val="000000"/>
-                <w:kern w:val="0"/>
-              </w:rPr>
-              <w:t>You can use capacitors from either batch on any filter board, so don’t worry about the difference.</w:t>
-            </w:r>
           </w:p>
         </w:tc>
       </w:tr>
@@ -11088,15 +11052,7 @@
                 <w:color w:val="000000"/>
                 <w:kern w:val="0"/>
               </w:rPr>
-              <w:t>C</w:t>
-            </w:r>
-            <w:r>
-              <w:rPr>
-                <w:rFonts w:ascii="Calibri" w:hAnsi="Calibri" w:cs="Calibri"/>
-                <w:color w:val="000000"/>
-                <w:kern w:val="0"/>
-              </w:rPr>
-              <w:t>282792</w:t>
+              <w:t>C282792</w:t>
             </w:r>
           </w:p>
         </w:tc>
@@ -11712,15 +11668,7 @@
                 <w:color w:val="000000"/>
                 <w:kern w:val="0"/>
               </w:rPr>
-              <w:t>C</w:t>
-            </w:r>
-            <w:r>
-              <w:rPr>
-                <w:rFonts w:ascii="Calibri" w:hAnsi="Calibri" w:cs="Calibri"/>
-                <w:color w:val="000000"/>
-                <w:kern w:val="0"/>
-              </w:rPr>
-              <w:t>106004</w:t>
+              <w:t>C106004</w:t>
             </w:r>
           </w:p>
         </w:tc>

</xml_diff>